<commit_message>
Mijnstuk is af :dancer:
TODO:
- Definitie performance analysis
- laatste probleem
- reflectie
</commit_message>
<xml_diff>
--- a/documenten/Final/Final_ProgExp_BramVanVleymen_JoranClaessens_3AOND.docx
+++ b/documenten/Final/Final_ProgExp_BramVanVleymen_JoranClaessens_3AOND.docx
@@ -50,24 +50,12 @@
     <w:p>
       <w:pPr>
         <w:pStyle w:val="Kop1"/>
-        <w:rPr>
-          <w:lang w:val="en-US"/>
-        </w:rPr>
-      </w:pPr>
-      <w:r>
-        <w:rPr>
-          <w:lang w:val="en-US"/>
-        </w:rPr>
+      </w:pPr>
+      <w:r>
         <w:t>Team</w:t>
       </w:r>
     </w:p>
-    <w:p>
-      <w:pPr>
-        <w:rPr>
-          <w:lang w:val="en-US"/>
-        </w:rPr>
-      </w:pPr>
-    </w:p>
+    <w:p/>
     <w:p>
       <w:r>
         <w:t xml:space="preserve">Groepsleden: Bram Van </w:t>
@@ -168,12 +156,18 @@
       <w:r>
         <w:t xml:space="preserve">het opstarten van het programma. Hier heb je drie verschillende functies. De </w:t>
       </w:r>
+      <w:r>
+        <w:t>“</w:t>
+      </w:r>
       <w:proofErr w:type="spellStart"/>
       <w:r>
         <w:t>solve</w:t>
       </w:r>
       <w:proofErr w:type="spellEnd"/>
       <w:r>
+        <w:t>”</w:t>
+      </w:r>
+      <w:r>
         <w:t xml:space="preserve"> functie, waarbij</w:t>
       </w:r>
       <w:r>
@@ -187,13 +181,31 @@
       <w:r>
         <w:t xml:space="preserve"> wordt opgelost. De </w:t>
       </w:r>
+      <w:r>
+        <w:t>“</w:t>
+      </w:r>
       <w:proofErr w:type="spellStart"/>
       <w:r>
         <w:t>undo</w:t>
       </w:r>
       <w:proofErr w:type="spellEnd"/>
       <w:r>
-        <w:t xml:space="preserve"> functie, waarbij de vorige actie ongedaan wordt. De clean functie, waarbij de </w:t>
+        <w:t>”</w:t>
+      </w:r>
+      <w:r>
+        <w:t xml:space="preserve"> functie, waarbij de vorige actie ongedaan wordt. De </w:t>
+      </w:r>
+      <w:r>
+        <w:t>“</w:t>
+      </w:r>
+      <w:r>
+        <w:t>clean</w:t>
+      </w:r>
+      <w:r>
+        <w:t>”</w:t>
+      </w:r>
+      <w:r>
+        <w:t xml:space="preserve"> functie, waarbij de </w:t>
       </w:r>
       <w:proofErr w:type="spellStart"/>
       <w:r>
@@ -371,7 +383,19 @@
       </w:r>
       <w:proofErr w:type="spellEnd"/>
       <w:r>
-        <w:t xml:space="preserve"> resetten door op clean te klikken, zodat je constant aan een nieuwe </w:t>
+        <w:t xml:space="preserve"> resetten door op </w:t>
+      </w:r>
+      <w:r>
+        <w:t>“</w:t>
+      </w:r>
+      <w:r>
+        <w:t>clean</w:t>
+      </w:r>
+      <w:r>
+        <w:t>”</w:t>
+      </w:r>
+      <w:r>
+        <w:t xml:space="preserve"> te klikken, zodat je constant aan een nieuwe </w:t>
       </w:r>
       <w:proofErr w:type="spellStart"/>
       <w:r>
@@ -560,7 +584,10 @@
         <w:t xml:space="preserve">. </w:t>
       </w:r>
       <w:r>
-        <w:t xml:space="preserve">Dit is een interessante tools om </w:t>
+        <w:t>Dit is een interessante tool</w:t>
+      </w:r>
+      <w:r>
+        <w:t xml:space="preserve"> om </w:t>
       </w:r>
       <w:proofErr w:type="spellStart"/>
       <w:r>
@@ -642,6 +669,145 @@
     </w:p>
     <w:p/>
     <w:p>
+      <w:r>
+        <w:t xml:space="preserve">Ook hebben we gebruik gemaakt van </w:t>
+      </w:r>
+      <w:proofErr w:type="spellStart"/>
+      <w:r>
+        <w:t>VisualVM</w:t>
+      </w:r>
+      <w:proofErr w:type="spellEnd"/>
+      <w:r>
+        <w:t xml:space="preserve">. Deze tool gaat dieper in op </w:t>
+      </w:r>
+      <w:proofErr w:type="spellStart"/>
+      <w:r>
+        <w:t>java</w:t>
+      </w:r>
+      <w:proofErr w:type="spellEnd"/>
+      <w:r>
+        <w:t xml:space="preserve"> applicaties. Zo kan deze een visueel beeld laten tonen van hoe de </w:t>
+      </w:r>
+      <w:proofErr w:type="spellStart"/>
+      <w:r>
+        <w:t>garbage</w:t>
+      </w:r>
+      <w:proofErr w:type="spellEnd"/>
+      <w:r>
+        <w:t xml:space="preserve"> </w:t>
+      </w:r>
+      <w:proofErr w:type="spellStart"/>
+      <w:r>
+        <w:t>collection</w:t>
+      </w:r>
+      <w:proofErr w:type="spellEnd"/>
+      <w:r>
+        <w:t xml:space="preserve"> van een </w:t>
+      </w:r>
+      <w:proofErr w:type="spellStart"/>
+      <w:r>
+        <w:t>java</w:t>
+      </w:r>
+      <w:proofErr w:type="spellEnd"/>
+      <w:r>
+        <w:t xml:space="preserve"> programma er kan uit zien. Niet alleen geeft de tool je een beeld van de </w:t>
+      </w:r>
+      <w:proofErr w:type="spellStart"/>
+      <w:r>
+        <w:t>garbage</w:t>
+      </w:r>
+      <w:proofErr w:type="spellEnd"/>
+      <w:r>
+        <w:t xml:space="preserve"> </w:t>
+      </w:r>
+      <w:proofErr w:type="spellStart"/>
+      <w:r>
+        <w:t>collection</w:t>
+      </w:r>
+      <w:proofErr w:type="spellEnd"/>
+      <w:r>
+        <w:t xml:space="preserve">, maar ook memory, </w:t>
+      </w:r>
+      <w:proofErr w:type="spellStart"/>
+      <w:r>
+        <w:t>cpu</w:t>
+      </w:r>
+      <w:proofErr w:type="spellEnd"/>
+      <w:r>
+        <w:t xml:space="preserve"> </w:t>
+      </w:r>
+      <w:proofErr w:type="spellStart"/>
+      <w:r>
+        <w:t>usage</w:t>
+      </w:r>
+      <w:proofErr w:type="spellEnd"/>
+      <w:r>
+        <w:t xml:space="preserve"> …</w:t>
+      </w:r>
+    </w:p>
+    <w:p>
+      <w:r>
+        <w:t>Wij hebben deze tool voo</w:t>
+      </w:r>
+      <w:r>
+        <w:t>ral gebruikt als confirmatie</w:t>
+      </w:r>
+      <w:r>
+        <w:t xml:space="preserve"> voor de </w:t>
+      </w:r>
+      <w:proofErr w:type="spellStart"/>
+      <w:r>
+        <w:t>garbage</w:t>
+      </w:r>
+      <w:proofErr w:type="spellEnd"/>
+      <w:r>
+        <w:t xml:space="preserve"> </w:t>
+      </w:r>
+      <w:proofErr w:type="spellStart"/>
+      <w:r>
+        <w:t>collection</w:t>
+      </w:r>
+      <w:proofErr w:type="spellEnd"/>
+      <w:r>
+        <w:t xml:space="preserve"> van ons project.</w:t>
+      </w:r>
+    </w:p>
+    <w:p>
+      <w:r>
+        <w:t xml:space="preserve">Referentie naar </w:t>
+      </w:r>
+      <w:proofErr w:type="spellStart"/>
+      <w:r>
+        <w:t>VisualVM</w:t>
+      </w:r>
+      <w:proofErr w:type="spellEnd"/>
+      <w:r>
+        <w:t xml:space="preserve"> </w:t>
+      </w:r>
+      <w:proofErr w:type="spellStart"/>
+      <w:r>
+        <w:t>documentation</w:t>
+      </w:r>
+      <w:proofErr w:type="spellEnd"/>
+      <w:r>
+        <w:t>:</w:t>
+      </w:r>
+    </w:p>
+    <w:p>
+      <w:hyperlink r:id="rId11" w:history="1">
+        <w:r>
+          <w:rPr>
+            <w:rStyle w:val="Hyperlink"/>
+          </w:rPr>
+          <w:t>https://docs.oracle.com/javase/8/docs/technotes/guides/visualvm/</w:t>
+        </w:r>
+      </w:hyperlink>
+      <w:r>
+        <w:t xml:space="preserve"> </w:t>
+      </w:r>
+    </w:p>
+    <w:p/>
+    <w:p>
       <w:pPr>
         <w:pStyle w:val="Kop2"/>
       </w:pPr>
@@ -652,18 +818,82 @@
       <w:proofErr w:type="spellEnd"/>
     </w:p>
     <w:p/>
-    <w:p/>
-    <w:p/>
-    <w:p/>
-    <w:p/>
-    <w:p/>
-    <w:p/>
-    <w:p/>
-    <w:p/>
-    <w:p/>
-    <w:p/>
-    <w:p/>
-    <w:p/>
+    <w:p>
+      <w:r>
+        <w:t xml:space="preserve">De laatste tool die we gebruikt hebben voor ons project is </w:t>
+      </w:r>
+      <w:proofErr w:type="spellStart"/>
+      <w:r>
+        <w:t>JProfiler</w:t>
+      </w:r>
+      <w:proofErr w:type="spellEnd"/>
+      <w:r>
+        <w:t xml:space="preserve">. Deze tool bestaat uit uitgebreide methodes die je een diepere inkijk geeft in jouw programma. Deze tool kan onder andere laten zien hoeveel keer een methode wordt opgeroepen, hoeveel objecten er bestaan, memory gebruik, </w:t>
+      </w:r>
+      <w:proofErr w:type="spellStart"/>
+      <w:r>
+        <w:t>cpu</w:t>
+      </w:r>
+      <w:proofErr w:type="spellEnd"/>
+      <w:r>
+        <w:t xml:space="preserve"> </w:t>
+      </w:r>
+      <w:proofErr w:type="spellStart"/>
+      <w:r>
+        <w:t>usage</w:t>
+      </w:r>
+      <w:proofErr w:type="spellEnd"/>
+      <w:r>
+        <w:t xml:space="preserve">, de </w:t>
+      </w:r>
+      <w:proofErr w:type="spellStart"/>
+      <w:r>
+        <w:t>threads</w:t>
+      </w:r>
+      <w:proofErr w:type="spellEnd"/>
+      <w:r>
+        <w:t xml:space="preserve"> en veel meer. Voor ons project heeft deze tool ons het meest geholpen bij het zoeken van </w:t>
+      </w:r>
+      <w:proofErr w:type="spellStart"/>
+      <w:r>
+        <w:t>performantieproblemen</w:t>
+      </w:r>
+      <w:proofErr w:type="spellEnd"/>
+      <w:r>
+        <w:t>.</w:t>
+      </w:r>
+    </w:p>
+    <w:p>
+      <w:r>
+        <w:t xml:space="preserve">Referentie naar </w:t>
+      </w:r>
+      <w:proofErr w:type="spellStart"/>
+      <w:r>
+        <w:t>JProfiler</w:t>
+      </w:r>
+      <w:proofErr w:type="spellEnd"/>
+      <w:r>
+        <w:t xml:space="preserve"> </w:t>
+      </w:r>
+      <w:proofErr w:type="spellStart"/>
+      <w:r>
+        <w:t>documentation</w:t>
+      </w:r>
+      <w:proofErr w:type="spellEnd"/>
+    </w:p>
+    <w:p>
+      <w:hyperlink r:id="rId12" w:history="1">
+        <w:r>
+          <w:rPr>
+            <w:rStyle w:val="Hyperlink"/>
+          </w:rPr>
+          <w:t>https://www.ej-technologies.com/products/jprofiler/docs</w:t>
+        </w:r>
+      </w:hyperlink>
+      <w:r>
+        <w:t xml:space="preserve"> </w:t>
+      </w:r>
+    </w:p>
     <w:p/>
     <w:p/>
     <w:p/>
@@ -756,7 +986,13 @@
         <w:br/>
       </w:r>
       <w:r>
-        <w:t>Hiervoor zou een controle geschreven kunnen worden zodat dit niet gebeurt maar rechtstreeks een error word gegeven.</w:t>
+        <w:t>Hiervoor zou een controle geschreven kunnen worden zodat dit niet gebeurt</w:t>
+      </w:r>
+      <w:r>
+        <w:t>,</w:t>
+      </w:r>
+      <w:r>
+        <w:t xml:space="preserve"> maar rechtstreeks een error word gegeven.</w:t>
       </w:r>
     </w:p>
     <w:p>
@@ -779,118 +1015,6 @@
             <wp:extent cx="5638800" cy="5756276"/>
             <wp:effectExtent l="0" t="0" r="0" b="0"/>
             <wp:docPr id="1515796437" name="picture"/>
-            <wp:cNvGraphicFramePr>
-              <a:graphicFrameLocks xmlns:a="http://schemas.openxmlformats.org/drawingml/2006/main" noChangeAspect="1"/>
-            </wp:cNvGraphicFramePr>
-            <a:graphic xmlns:a="http://schemas.openxmlformats.org/drawingml/2006/main">
-              <a:graphicData uri="http://schemas.openxmlformats.org/drawingml/2006/picture">
-                <pic:pic xmlns:pic="http://schemas.openxmlformats.org/drawingml/2006/picture">
-                  <pic:nvPicPr>
-                    <pic:cNvPr id="0" name="picture"/>
-                    <pic:cNvPicPr/>
-                  </pic:nvPicPr>
-                  <pic:blipFill>
-                    <a:blip r:embed="rId11">
-                      <a:extLst>
-                        <a:ext uri="{28A0092B-C50C-407E-A947-70E740481C1C}">
-                          <a14:useLocalDpi xmlns:a14="http://schemas.microsoft.com/office/drawing/2010/main" val="0"/>
-                        </a:ext>
-                      </a:extLst>
-                    </a:blip>
-                    <a:stretch>
-                      <a:fillRect/>
-                    </a:stretch>
-                  </pic:blipFill>
-                  <pic:spPr>
-                    <a:xfrm>
-                      <a:off x="0" y="0"/>
-                      <a:ext cx="5690472" cy="5809024"/>
-                    </a:xfrm>
-                    <a:prstGeom prst="rect">
-                      <a:avLst/>
-                    </a:prstGeom>
-                  </pic:spPr>
-                </pic:pic>
-              </a:graphicData>
-            </a:graphic>
-          </wp:inline>
-        </w:drawing>
-      </w:r>
-    </w:p>
-    <w:p/>
-    <w:p>
-      <w:r>
-        <w:rPr>
-          <w:noProof/>
-          <w:lang w:eastAsia="nl-BE"/>
-        </w:rPr>
-        <w:drawing>
-          <wp:inline distT="0" distB="0" distL="0" distR="0" wp14:anchorId="21375315" wp14:editId="627B238B">
-            <wp:extent cx="5943600" cy="1047750"/>
-            <wp:effectExtent l="0" t="0" r="0" b="0"/>
-            <wp:docPr id="235108696" name="picture"/>
-            <wp:cNvGraphicFramePr>
-              <a:graphicFrameLocks xmlns:a="http://schemas.openxmlformats.org/drawingml/2006/main" noChangeAspect="1"/>
-            </wp:cNvGraphicFramePr>
-            <a:graphic xmlns:a="http://schemas.openxmlformats.org/drawingml/2006/main">
-              <a:graphicData uri="http://schemas.openxmlformats.org/drawingml/2006/picture">
-                <pic:pic xmlns:pic="http://schemas.openxmlformats.org/drawingml/2006/picture">
-                  <pic:nvPicPr>
-                    <pic:cNvPr id="0" name="picture"/>
-                    <pic:cNvPicPr/>
-                  </pic:nvPicPr>
-                  <pic:blipFill>
-                    <a:blip r:embed="rId12">
-                      <a:extLst>
-                        <a:ext uri="{28A0092B-C50C-407E-A947-70E740481C1C}">
-                          <a14:useLocalDpi xmlns:a14="http://schemas.microsoft.com/office/drawing/2010/main" val="0"/>
-                        </a:ext>
-                      </a:extLst>
-                    </a:blip>
-                    <a:stretch>
-                      <a:fillRect/>
-                    </a:stretch>
-                  </pic:blipFill>
-                  <pic:spPr>
-                    <a:xfrm>
-                      <a:off x="0" y="0"/>
-                      <a:ext cx="5943600" cy="1047750"/>
-                    </a:xfrm>
-                    <a:prstGeom prst="rect">
-                      <a:avLst/>
-                    </a:prstGeom>
-                  </pic:spPr>
-                </pic:pic>
-              </a:graphicData>
-            </a:graphic>
-          </wp:inline>
-        </w:drawing>
-      </w:r>
-    </w:p>
-    <w:p>
-      <w:r>
-        <w:t xml:space="preserve">Door hier dan gebruik te maken van een simpele </w:t>
-      </w:r>
-      <w:proofErr w:type="spellStart"/>
-      <w:r>
-        <w:t>if</w:t>
-      </w:r>
-      <w:proofErr w:type="spellEnd"/>
-      <w:r>
-        <w:t xml:space="preserve"> test, zorgen we ervoor dat deze fout ten alle tijden wordt opgevangen.</w:t>
-      </w:r>
-    </w:p>
-    <w:p>
-      <w:r>
-        <w:rPr>
-          <w:noProof/>
-          <w:lang w:eastAsia="nl-BE"/>
-        </w:rPr>
-        <w:drawing>
-          <wp:inline distT="0" distB="0" distL="0" distR="0" wp14:anchorId="290F8050" wp14:editId="52BA375B">
-            <wp:extent cx="5772150" cy="3895725"/>
-            <wp:effectExtent l="0" t="0" r="0" b="0"/>
-            <wp:docPr id="595065181" name="picture"/>
             <wp:cNvGraphicFramePr>
               <a:graphicFrameLocks xmlns:a="http://schemas.openxmlformats.org/drawingml/2006/main" noChangeAspect="1"/>
             </wp:cNvGraphicFramePr>
@@ -916,6 +1040,118 @@
                   <pic:spPr>
                     <a:xfrm>
                       <a:off x="0" y="0"/>
+                      <a:ext cx="5690472" cy="5809024"/>
+                    </a:xfrm>
+                    <a:prstGeom prst="rect">
+                      <a:avLst/>
+                    </a:prstGeom>
+                  </pic:spPr>
+                </pic:pic>
+              </a:graphicData>
+            </a:graphic>
+          </wp:inline>
+        </w:drawing>
+      </w:r>
+    </w:p>
+    <w:p/>
+    <w:p>
+      <w:r>
+        <w:rPr>
+          <w:noProof/>
+          <w:lang w:eastAsia="nl-BE"/>
+        </w:rPr>
+        <w:drawing>
+          <wp:inline distT="0" distB="0" distL="0" distR="0" wp14:anchorId="21375315" wp14:editId="627B238B">
+            <wp:extent cx="5943600" cy="1047750"/>
+            <wp:effectExtent l="0" t="0" r="0" b="0"/>
+            <wp:docPr id="235108696" name="picture"/>
+            <wp:cNvGraphicFramePr>
+              <a:graphicFrameLocks xmlns:a="http://schemas.openxmlformats.org/drawingml/2006/main" noChangeAspect="1"/>
+            </wp:cNvGraphicFramePr>
+            <a:graphic xmlns:a="http://schemas.openxmlformats.org/drawingml/2006/main">
+              <a:graphicData uri="http://schemas.openxmlformats.org/drawingml/2006/picture">
+                <pic:pic xmlns:pic="http://schemas.openxmlformats.org/drawingml/2006/picture">
+                  <pic:nvPicPr>
+                    <pic:cNvPr id="0" name="picture"/>
+                    <pic:cNvPicPr/>
+                  </pic:nvPicPr>
+                  <pic:blipFill>
+                    <a:blip r:embed="rId14">
+                      <a:extLst>
+                        <a:ext uri="{28A0092B-C50C-407E-A947-70E740481C1C}">
+                          <a14:useLocalDpi xmlns:a14="http://schemas.microsoft.com/office/drawing/2010/main" val="0"/>
+                        </a:ext>
+                      </a:extLst>
+                    </a:blip>
+                    <a:stretch>
+                      <a:fillRect/>
+                    </a:stretch>
+                  </pic:blipFill>
+                  <pic:spPr>
+                    <a:xfrm>
+                      <a:off x="0" y="0"/>
+                      <a:ext cx="5943600" cy="1047750"/>
+                    </a:xfrm>
+                    <a:prstGeom prst="rect">
+                      <a:avLst/>
+                    </a:prstGeom>
+                  </pic:spPr>
+                </pic:pic>
+              </a:graphicData>
+            </a:graphic>
+          </wp:inline>
+        </w:drawing>
+      </w:r>
+    </w:p>
+    <w:p>
+      <w:r>
+        <w:t xml:space="preserve">Door hier dan gebruik te maken van een simpele </w:t>
+      </w:r>
+      <w:proofErr w:type="spellStart"/>
+      <w:r>
+        <w:t>if</w:t>
+      </w:r>
+      <w:proofErr w:type="spellEnd"/>
+      <w:r>
+        <w:t xml:space="preserve"> test, zorgen we ervoor dat deze fout ten alle tijden wordt opgevangen.</w:t>
+      </w:r>
+    </w:p>
+    <w:p>
+      <w:r>
+        <w:rPr>
+          <w:noProof/>
+          <w:lang w:eastAsia="nl-BE"/>
+        </w:rPr>
+        <w:drawing>
+          <wp:inline distT="0" distB="0" distL="0" distR="0" wp14:anchorId="290F8050" wp14:editId="52BA375B">
+            <wp:extent cx="5772150" cy="3895725"/>
+            <wp:effectExtent l="0" t="0" r="0" b="0"/>
+            <wp:docPr id="595065181" name="picture"/>
+            <wp:cNvGraphicFramePr>
+              <a:graphicFrameLocks xmlns:a="http://schemas.openxmlformats.org/drawingml/2006/main" noChangeAspect="1"/>
+            </wp:cNvGraphicFramePr>
+            <a:graphic xmlns:a="http://schemas.openxmlformats.org/drawingml/2006/main">
+              <a:graphicData uri="http://schemas.openxmlformats.org/drawingml/2006/picture">
+                <pic:pic xmlns:pic="http://schemas.openxmlformats.org/drawingml/2006/picture">
+                  <pic:nvPicPr>
+                    <pic:cNvPr id="0" name="picture"/>
+                    <pic:cNvPicPr/>
+                  </pic:nvPicPr>
+                  <pic:blipFill>
+                    <a:blip r:embed="rId15">
+                      <a:extLst>
+                        <a:ext uri="{28A0092B-C50C-407E-A947-70E740481C1C}">
+                          <a14:useLocalDpi xmlns:a14="http://schemas.microsoft.com/office/drawing/2010/main" val="0"/>
+                        </a:ext>
+                      </a:extLst>
+                    </a:blip>
+                    <a:stretch>
+                      <a:fillRect/>
+                    </a:stretch>
+                  </pic:blipFill>
+                  <pic:spPr>
+                    <a:xfrm>
+                      <a:off x="0" y="0"/>
                       <a:ext cx="5772150" cy="3895725"/>
                     </a:xfrm>
                     <a:prstGeom prst="rect">
@@ -939,19 +1175,7 @@
       </w:r>
       <w:proofErr w:type="spellEnd"/>
       <w:r>
-        <w:t xml:space="preserve"> niet opgelost kan worden in</w:t>
-      </w:r>
-      <w:r>
-        <w:t xml:space="preserve"> </w:t>
-      </w:r>
-      <w:r>
-        <w:t>de</w:t>
-      </w:r>
-      <w:r>
-        <w:t xml:space="preserve"> </w:t>
-      </w:r>
-      <w:r>
-        <w:t>plaats van 5 minuten zonder een foutmelding.</w:t>
+        <w:t xml:space="preserve"> niet opgelost kan worden in de plaats van 5 minuten zonder een foutmelding.</w:t>
       </w:r>
     </w:p>
     <w:p>
@@ -965,10 +1189,7 @@
       </w:pPr>
       <w:r>
         <w:lastRenderedPageBreak/>
-        <w:t>Probleem #2</w:t>
-      </w:r>
-      <w:r>
-        <w:t xml:space="preserve">: </w:t>
+        <w:t xml:space="preserve">Probleem #2: </w:t>
       </w:r>
       <w:r>
         <w:t>Stijgende memory</w:t>
@@ -1175,7 +1396,7 @@
                     <pic:cNvPicPr/>
                   </pic:nvPicPr>
                   <pic:blipFill>
-                    <a:blip r:embed="rId14"/>
+                    <a:blip r:embed="rId16"/>
                     <a:stretch>
                       <a:fillRect/>
                     </a:stretch>
@@ -1280,7 +1501,7 @@
                     <pic:cNvPicPr/>
                   </pic:nvPicPr>
                   <pic:blipFill>
-                    <a:blip r:embed="rId15" cstate="print">
+                    <a:blip r:embed="rId17" cstate="print">
                       <a:extLst>
                         <a:ext uri="{28A0092B-C50C-407E-A947-70E740481C1C}">
                           <a14:useLocalDpi xmlns:a14="http://schemas.microsoft.com/office/drawing/2010/main" val="0"/>
@@ -1327,7 +1548,13 @@
       </w:r>
       <w:proofErr w:type="spellEnd"/>
       <w:r>
-        <w:t xml:space="preserve"> collect te laten doen (Dit kan u op de laatste regel zien van de tweede screenshot). Telkens wanneer er een knop wordt gedrukt in het programma zal </w:t>
+        <w:t xml:space="preserve"> collect te laten doen (Dit kan u op de laatste regel zien van de tweede screenshot). Telkens wanneer er een knop wordt gedrukt in het programma zal</w:t>
+      </w:r>
+      <w:r>
+        <w:t xml:space="preserve"> er</w:t>
+      </w:r>
+      <w:r>
+        <w:t xml:space="preserve"> </w:t>
       </w:r>
       <w:proofErr w:type="spellStart"/>
       <w:r>
@@ -1369,7 +1596,7 @@
                     <pic:cNvPicPr/>
                   </pic:nvPicPr>
                   <pic:blipFill>
-                    <a:blip r:embed="rId16"/>
+                    <a:blip r:embed="rId18"/>
                     <a:stretch>
                       <a:fillRect/>
                     </a:stretch>
@@ -1413,7 +1640,7 @@
                     <pic:cNvPicPr/>
                   </pic:nvPicPr>
                   <pic:blipFill>
-                    <a:blip r:embed="rId17"/>
+                    <a:blip r:embed="rId19"/>
                     <a:stretch>
                       <a:fillRect/>
                     </a:stretch>
@@ -1457,10 +1684,7 @@
       </w:pPr>
       <w:r>
         <w:lastRenderedPageBreak/>
-        <w:t>Probleem #3</w:t>
-      </w:r>
-      <w:r>
-        <w:t xml:space="preserve">: </w:t>
+        <w:t xml:space="preserve">Probleem #3: </w:t>
       </w:r>
       <w:r>
         <w:t>Objecten verdwijnen niet</w:t>
@@ -1486,15 +1710,21 @@
       </w:r>
       <w:proofErr w:type="spellEnd"/>
       <w:r>
-        <w:t xml:space="preserve"> opgelost wordt, gaat hij telkens </w:t>
-      </w:r>
-      <w:proofErr w:type="spellStart"/>
-      <w:r>
-        <w:t>opniew</w:t>
-      </w:r>
-      <w:proofErr w:type="spellEnd"/>
-      <w:r>
-        <w:t xml:space="preserve"> dezelfde objecten aanmaken, terwijl er niks gedaan wordt met de oude objecten zoals u subiet wel gaat merken bij de meetresultaten.</w:t>
+        <w:t xml:space="preserve"> opgelost wordt, gaat hij telkens opnie</w:t>
+      </w:r>
+      <w:r>
+        <w:t>u</w:t>
+      </w:r>
+      <w:r>
+        <w:t>w dezelfde objecten aanmaken, terwijl er niks gedaan wordt met de o</w:t>
+      </w:r>
+      <w:r>
+        <w:t>ude objecten zoals u straks</w:t>
+      </w:r>
+      <w:bookmarkStart w:id="0" w:name="_GoBack"/>
+      <w:bookmarkEnd w:id="0"/>
+      <w:r>
+        <w:t xml:space="preserve"> wel gaat merken bij de meetresultaten.</w:t>
       </w:r>
     </w:p>
     <w:p>
@@ -1558,7 +1788,7 @@
                     <pic:cNvPicPr/>
                   </pic:nvPicPr>
                   <pic:blipFill>
-                    <a:blip r:embed="rId18"/>
+                    <a:blip r:embed="rId20"/>
                     <a:stretch>
                       <a:fillRect/>
                     </a:stretch>
@@ -1651,7 +1881,7 @@
                     <pic:cNvPicPr/>
                   </pic:nvPicPr>
                   <pic:blipFill>
-                    <a:blip r:embed="rId19"/>
+                    <a:blip r:embed="rId21"/>
                     <a:stretch>
                       <a:fillRect/>
                     </a:stretch>
@@ -1692,12 +1922,7 @@
       </w:pPr>
       <w:r>
         <w:lastRenderedPageBreak/>
-        <w:t>P</w:t>
-      </w:r>
-      <w:bookmarkStart w:id="0" w:name="_GoBack"/>
-      <w:bookmarkEnd w:id="0"/>
-      <w:r>
-        <w:t xml:space="preserve">robleem #4: </w:t>
+        <w:t xml:space="preserve">Probleem #4: </w:t>
       </w:r>
     </w:p>
     <w:p/>
@@ -1786,29 +2011,108 @@
         <w:pStyle w:val="Kop2"/>
       </w:pPr>
       <w:r>
-        <w:t>Joran Claessens:</w:t>
-      </w:r>
-    </w:p>
-    <w:p/>
-    <w:p/>
-    <w:p/>
-    <w:p/>
-    <w:p/>
-    <w:p/>
-    <w:p/>
-    <w:p/>
-    <w:p/>
-    <w:p/>
-    <w:p/>
-    <w:p/>
-    <w:p/>
-    <w:p/>
-    <w:p/>
-    <w:p/>
-    <w:p/>
-    <w:p/>
-    <w:p/>
-    <w:p/>
+        <w:t>Joran Claessens</w:t>
+      </w:r>
+    </w:p>
+    <w:p/>
+    <w:p>
+      <w:r>
+        <w:t>Toen we aan dit project begonnen had ik totaal geen idee hoe we er aan moesten beginnen. We wisten wel hoe en wat we hiervoor moesten gebruiken, maar mijn eerste gevoel gaf aan dat dit niet zo simpel ging zijn.</w:t>
+      </w:r>
+    </w:p>
+    <w:p>
+      <w:r>
+        <w:t xml:space="preserve">Zo waren onze eerste problemen dat we niet goed de </w:t>
+      </w:r>
+      <w:proofErr w:type="spellStart"/>
+      <w:r>
+        <w:t>performantieproblemen</w:t>
+      </w:r>
+      <w:proofErr w:type="spellEnd"/>
+      <w:r>
+        <w:t xml:space="preserve"> eruit konden halen. We zochten meer eigenlijk fout</w:t>
+      </w:r>
+      <w:r>
+        <w:t>en in de code dan fouten van de</w:t>
+      </w:r>
+      <w:r>
+        <w:t xml:space="preserve"> </w:t>
+      </w:r>
+      <w:proofErr w:type="spellStart"/>
+      <w:r>
+        <w:t>performantie</w:t>
+      </w:r>
+      <w:proofErr w:type="spellEnd"/>
+      <w:r>
+        <w:t xml:space="preserve"> van het programma. Voor mij was dit een hele uitdaging om het programma op een hele andere manier te bekijken.</w:t>
+      </w:r>
+    </w:p>
+    <w:p>
+      <w:r>
+        <w:t>Eens we echt de tools aan het analyseren waren, zagen wij hier en daar misschien iets wat een normaal programma niet zou doen. Zo hebben we onder andere gemerkt dat de memory steeds de lucht bleef in gaan. Terwijl we dachten dat voor zo een licht programma dit niet mogelijk was. Dus hebben we hiervoor een oplossing gevonden waardoor het niet meer zoveel memory gebruikt.</w:t>
+      </w:r>
+    </w:p>
+    <w:p>
+      <w:r>
+        <w:t>Ik denk dat het toepassen van performance analysis dat dit toch heel handig kan zijn voor later. Als een klant een</w:t>
+      </w:r>
+      <w:r>
+        <w:t xml:space="preserve"> programma</w:t>
+      </w:r>
+      <w:r>
+        <w:t xml:space="preserve"> opent, wilt hij ook dat het snel gaat. Anders gaat het b</w:t>
+      </w:r>
+      <w:r>
+        <w:t>e</w:t>
+      </w:r>
+      <w:r>
+        <w:t>drijf hierdoor klanten kunnen verliezen. Dit is zeker iets om mee te nemen voor een toekomstige job, omdat dit altijd een meerwaarde kan geven aan het bedrijf.</w:t>
+      </w:r>
+    </w:p>
+    <w:p>
+      <w:r>
+        <w:t>Daarna</w:t>
+      </w:r>
+      <w:r>
+        <w:t>ast is het ook zo bij het toepassen van deze analyse, dat er veel tijd erin gestoken moet worden. Als een bedrijf beschikt over een redelijke zware app, waar dan een performa</w:t>
+      </w:r>
+      <w:r>
+        <w:t>nce analysis wordt op toegepast, zal</w:t>
+      </w:r>
+      <w:r>
+        <w:t xml:space="preserve"> dit</w:t>
+      </w:r>
+      <w:r>
+        <w:t xml:space="preserve"> toch heel veel tijd moeten innemen, waardoor het </w:t>
+      </w:r>
+      <w:proofErr w:type="spellStart"/>
+      <w:r>
+        <w:t>publishen</w:t>
+      </w:r>
+      <w:proofErr w:type="spellEnd"/>
+      <w:r>
+        <w:t xml:space="preserve"> van de app moet worden uitgesteld. Dit kom je ook onder andere tegen in online services dat uit heel veel gebruikers bestaat. Kan het systeem al deze gebruikers aan? Moeten hier maatregelen worden genomen? Hoe zit het dan met de kosten? Dit kan misschien voorkomen worden wanneer er dus gebruik wordt gemaakt van performance analysis.</w:t>
+      </w:r>
+    </w:p>
+    <w:p>
+      <w:r>
+        <w:t xml:space="preserve">Uit dit project kan ik toch concluderen dat dit ik dit zeker moet meenemen naar mijn volgende projecten. Als ik een programma schrijf zal ik meer rekening houden met de </w:t>
+      </w:r>
+      <w:proofErr w:type="spellStart"/>
+      <w:r>
+        <w:t>performantie</w:t>
+      </w:r>
+      <w:proofErr w:type="spellEnd"/>
+      <w:r>
+        <w:t>. Zo heb ik in een vorig project meegekregen</w:t>
+      </w:r>
+      <w:r>
+        <w:t xml:space="preserve"> van mijn teamleden</w:t>
+      </w:r>
+      <w:r>
+        <w:t xml:space="preserve"> dat het programma toch een beetje traag was. Op dat moment zelf had ik totaal geen idee om het sneller te maken. Met de kennis die ik in dit project heb vertoefd, zou ik misschien toch een manier gevonden hebben om het programma sneller te laten werken.</w:t>
+      </w:r>
+    </w:p>
     <w:p/>
     <w:p/>
     <w:p/>
@@ -1830,9 +2134,6 @@
         <w:t>Vleymen</w:t>
       </w:r>
       <w:proofErr w:type="spellEnd"/>
-      <w:r>
-        <w:t>:</w:t>
-      </w:r>
     </w:p>
     <w:p/>
     <w:p/>
@@ -1987,6 +2288,7 @@
     <w:lsdException w:name="HTML Sample" w:semiHidden="1" w:unhideWhenUsed="1"/>
     <w:lsdException w:name="HTML Typewriter" w:semiHidden="1" w:unhideWhenUsed="1"/>
     <w:lsdException w:name="HTML Variable" w:semiHidden="1" w:unhideWhenUsed="1"/>
+    <w:lsdException w:name="Normal Table" w:semiHidden="1" w:unhideWhenUsed="1"/>
     <w:lsdException w:name="annotation subject" w:semiHidden="1" w:unhideWhenUsed="1"/>
     <w:lsdException w:name="No List" w:semiHidden="1" w:unhideWhenUsed="1"/>
     <w:lsdException w:name="Outline List 1" w:semiHidden="1" w:unhideWhenUsed="1"/>
@@ -2031,6 +2333,7 @@
     <w:lsdException w:name="Table Professional" w:semiHidden="1" w:unhideWhenUsed="1"/>
     <w:lsdException w:name="Table Subtle 1" w:semiHidden="1" w:unhideWhenUsed="1"/>
     <w:lsdException w:name="Table Subtle 2" w:semiHidden="1" w:unhideWhenUsed="1"/>
+    <w:lsdException w:name="Table Web 1" w:semiHidden="1" w:unhideWhenUsed="1"/>
     <w:lsdException w:name="Table Web 2" w:semiHidden="1" w:unhideWhenUsed="1"/>
     <w:lsdException w:name="Table Web 3" w:semiHidden="1" w:unhideWhenUsed="1"/>
     <w:lsdException w:name="Balloon Text" w:semiHidden="1" w:unhideWhenUsed="1"/>

</xml_diff>